<commit_message>
info tables de la base
</commit_message>
<xml_diff>
--- a/modele_base_de_donnee.docx
+++ b/modele_base_de_donnee.docx
@@ -53,6 +53,37 @@
         <w:jc w:val="left"/>
         <w:rPr>
           <w:rFonts w:ascii="Nimbus Sans" w:hAnsi="Nimbus Sans"/>
+        </w:rPr>
+      </w:pPr>
+      <w:r>
+        <w:rPr>
+          <w:rFonts w:ascii="Nimbus Sans" w:hAnsi="Nimbus Sans"/>
+        </w:rPr>
+        <w:t>Option pour les Foreign Key : en cascade pour la suppression</w:t>
+      </w:r>
+    </w:p>
+    <w:p>
+      <w:pPr>
+        <w:pStyle w:val="Normal"/>
+        <w:bidi w:val="0"/>
+        <w:jc w:val="left"/>
+        <w:rPr>
+          <w:rFonts w:ascii="Nimbus Sans" w:hAnsi="Nimbus Sans"/>
+        </w:rPr>
+      </w:pPr>
+      <w:r>
+        <w:rPr>
+          <w:rFonts w:ascii="Nimbus Sans" w:hAnsi="Nimbus Sans"/>
+        </w:rPr>
+      </w:r>
+    </w:p>
+    <w:p>
+      <w:pPr>
+        <w:pStyle w:val="Normal"/>
+        <w:bidi w:val="0"/>
+        <w:jc w:val="left"/>
+        <w:rPr>
+          <w:rFonts w:ascii="Nimbus Sans" w:hAnsi="Nimbus Sans"/>
           <w:b/>
           <w:b/>
           <w:bCs/>
@@ -66,16 +97,7 @@
           <w:bCs/>
           <w:u w:val="single"/>
         </w:rPr>
-        <w:t>T</w:t>
-      </w:r>
-      <w:r>
-        <w:rPr>
-          <w:rFonts w:ascii="Nimbus Sans" w:hAnsi="Nimbus Sans"/>
-          <w:b/>
-          <w:bCs/>
-          <w:u w:val="single"/>
-        </w:rPr>
-        <w:t xml:space="preserve">able User : </w:t>
+        <w:t xml:space="preserve">Table User : </w:t>
       </w:r>
     </w:p>
     <w:p>
@@ -106,19 +128,19 @@
         </w:tblCellMar>
       </w:tblPr>
       <w:tblGrid>
-        <w:gridCol w:w="1755"/>
-        <w:gridCol w:w="1365"/>
+        <w:gridCol w:w="1754"/>
+        <w:gridCol w:w="1366"/>
         <w:gridCol w:w="1635"/>
         <w:gridCol w:w="1080"/>
         <w:gridCol w:w="1245"/>
         <w:gridCol w:w="2055"/>
-        <w:gridCol w:w="1020"/>
+        <w:gridCol w:w="1019"/>
       </w:tblGrid>
       <w:tr>
         <w:trPr/>
         <w:tc>
           <w:tcPr>
-            <w:tcW w:w="1755" w:type="dxa"/>
+            <w:tcW w:w="1754" w:type="dxa"/>
             <w:tcBorders>
               <w:top w:val="single" w:sz="2" w:space="0" w:color="000000"/>
               <w:left w:val="single" w:sz="2" w:space="0" w:color="000000"/>
@@ -153,7 +175,7 @@
         </w:tc>
         <w:tc>
           <w:tcPr>
-            <w:tcW w:w="1365" w:type="dxa"/>
+            <w:tcW w:w="1366" w:type="dxa"/>
             <w:tcBorders>
               <w:top w:val="single" w:sz="2" w:space="0" w:color="000000"/>
               <w:left w:val="single" w:sz="2" w:space="0" w:color="000000"/>
@@ -328,7 +350,7 @@
         </w:tc>
         <w:tc>
           <w:tcPr>
-            <w:tcW w:w="1020" w:type="dxa"/>
+            <w:tcW w:w="1019" w:type="dxa"/>
             <w:tcBorders>
               <w:top w:val="single" w:sz="2" w:space="0" w:color="000000"/>
               <w:left w:val="single" w:sz="2" w:space="0" w:color="000000"/>
@@ -367,7 +389,7 @@
         <w:trPr/>
         <w:tc>
           <w:tcPr>
-            <w:tcW w:w="1755" w:type="dxa"/>
+            <w:tcW w:w="1754" w:type="dxa"/>
             <w:tcBorders>
               <w:left w:val="single" w:sz="2" w:space="0" w:color="000000"/>
               <w:bottom w:val="single" w:sz="2" w:space="0" w:color="000000"/>
@@ -396,7 +418,7 @@
         </w:tc>
         <w:tc>
           <w:tcPr>
-            <w:tcW w:w="1365" w:type="dxa"/>
+            <w:tcW w:w="1366" w:type="dxa"/>
             <w:tcBorders>
               <w:left w:val="single" w:sz="2" w:space="0" w:color="000000"/>
               <w:bottom w:val="single" w:sz="2" w:space="0" w:color="000000"/>
@@ -541,7 +563,7 @@
         </w:tc>
         <w:tc>
           <w:tcPr>
-            <w:tcW w:w="1020" w:type="dxa"/>
+            <w:tcW w:w="1019" w:type="dxa"/>
             <w:tcBorders>
               <w:left w:val="single" w:sz="2" w:space="0" w:color="000000"/>
               <w:bottom w:val="single" w:sz="2" w:space="0" w:color="000000"/>
@@ -573,7 +595,7 @@
         <w:trPr/>
         <w:tc>
           <w:tcPr>
-            <w:tcW w:w="1755" w:type="dxa"/>
+            <w:tcW w:w="1754" w:type="dxa"/>
             <w:tcBorders>
               <w:left w:val="single" w:sz="2" w:space="0" w:color="000000"/>
               <w:bottom w:val="single" w:sz="2" w:space="0" w:color="000000"/>
@@ -602,7 +624,7 @@
         </w:tc>
         <w:tc>
           <w:tcPr>
-            <w:tcW w:w="1365" w:type="dxa"/>
+            <w:tcW w:w="1366" w:type="dxa"/>
             <w:tcBorders>
               <w:left w:val="single" w:sz="2" w:space="0" w:color="000000"/>
               <w:bottom w:val="single" w:sz="2" w:space="0" w:color="000000"/>
@@ -744,7 +766,7 @@
         </w:tc>
         <w:tc>
           <w:tcPr>
-            <w:tcW w:w="1020" w:type="dxa"/>
+            <w:tcW w:w="1019" w:type="dxa"/>
             <w:tcBorders>
               <w:left w:val="single" w:sz="2" w:space="0" w:color="000000"/>
               <w:bottom w:val="single" w:sz="2" w:space="0" w:color="000000"/>
@@ -776,7 +798,7 @@
         <w:trPr/>
         <w:tc>
           <w:tcPr>
-            <w:tcW w:w="1755" w:type="dxa"/>
+            <w:tcW w:w="1754" w:type="dxa"/>
             <w:tcBorders>
               <w:left w:val="single" w:sz="2" w:space="0" w:color="000000"/>
               <w:bottom w:val="single" w:sz="2" w:space="0" w:color="000000"/>
@@ -805,7 +827,7 @@
         </w:tc>
         <w:tc>
           <w:tcPr>
-            <w:tcW w:w="1365" w:type="dxa"/>
+            <w:tcW w:w="1366" w:type="dxa"/>
             <w:tcBorders>
               <w:left w:val="single" w:sz="2" w:space="0" w:color="000000"/>
               <w:bottom w:val="single" w:sz="2" w:space="0" w:color="000000"/>
@@ -947,7 +969,7 @@
         </w:tc>
         <w:tc>
           <w:tcPr>
-            <w:tcW w:w="1020" w:type="dxa"/>
+            <w:tcW w:w="1019" w:type="dxa"/>
             <w:tcBorders>
               <w:left w:val="single" w:sz="2" w:space="0" w:color="000000"/>
               <w:bottom w:val="single" w:sz="2" w:space="0" w:color="000000"/>
@@ -979,7 +1001,7 @@
         <w:trPr/>
         <w:tc>
           <w:tcPr>
-            <w:tcW w:w="1755" w:type="dxa"/>
+            <w:tcW w:w="1754" w:type="dxa"/>
             <w:tcBorders>
               <w:left w:val="single" w:sz="2" w:space="0" w:color="000000"/>
               <w:bottom w:val="single" w:sz="2" w:space="0" w:color="000000"/>
@@ -1008,7 +1030,7 @@
         </w:tc>
         <w:tc>
           <w:tcPr>
-            <w:tcW w:w="1365" w:type="dxa"/>
+            <w:tcW w:w="1366" w:type="dxa"/>
             <w:tcBorders>
               <w:left w:val="single" w:sz="2" w:space="0" w:color="000000"/>
               <w:bottom w:val="single" w:sz="2" w:space="0" w:color="000000"/>
@@ -1150,7 +1172,7 @@
         </w:tc>
         <w:tc>
           <w:tcPr>
-            <w:tcW w:w="1020" w:type="dxa"/>
+            <w:tcW w:w="1019" w:type="dxa"/>
             <w:tcBorders>
               <w:left w:val="single" w:sz="2" w:space="0" w:color="000000"/>
               <w:bottom w:val="single" w:sz="2" w:space="0" w:color="000000"/>
@@ -1182,7 +1204,7 @@
         <w:trPr/>
         <w:tc>
           <w:tcPr>
-            <w:tcW w:w="1755" w:type="dxa"/>
+            <w:tcW w:w="1754" w:type="dxa"/>
             <w:tcBorders>
               <w:left w:val="single" w:sz="2" w:space="0" w:color="000000"/>
               <w:bottom w:val="single" w:sz="2" w:space="0" w:color="000000"/>
@@ -1211,7 +1233,7 @@
         </w:tc>
         <w:tc>
           <w:tcPr>
-            <w:tcW w:w="1365" w:type="dxa"/>
+            <w:tcW w:w="1366" w:type="dxa"/>
             <w:tcBorders>
               <w:left w:val="single" w:sz="2" w:space="0" w:color="000000"/>
               <w:bottom w:val="single" w:sz="2" w:space="0" w:color="000000"/>
@@ -1353,7 +1375,7 @@
         </w:tc>
         <w:tc>
           <w:tcPr>
-            <w:tcW w:w="1020" w:type="dxa"/>
+            <w:tcW w:w="1019" w:type="dxa"/>
             <w:tcBorders>
               <w:left w:val="single" w:sz="2" w:space="0" w:color="000000"/>
               <w:bottom w:val="single" w:sz="2" w:space="0" w:color="000000"/>
@@ -1385,7 +1407,7 @@
         <w:trPr/>
         <w:tc>
           <w:tcPr>
-            <w:tcW w:w="1755" w:type="dxa"/>
+            <w:tcW w:w="1754" w:type="dxa"/>
             <w:tcBorders>
               <w:left w:val="single" w:sz="2" w:space="0" w:color="000000"/>
               <w:bottom w:val="single" w:sz="2" w:space="0" w:color="000000"/>
@@ -1414,7 +1436,7 @@
         </w:tc>
         <w:tc>
           <w:tcPr>
-            <w:tcW w:w="1365" w:type="dxa"/>
+            <w:tcW w:w="1366" w:type="dxa"/>
             <w:tcBorders>
               <w:left w:val="single" w:sz="2" w:space="0" w:color="000000"/>
               <w:bottom w:val="single" w:sz="2" w:space="0" w:color="000000"/>
@@ -1555,7 +1577,7 @@
         </w:tc>
         <w:tc>
           <w:tcPr>
-            <w:tcW w:w="1020" w:type="dxa"/>
+            <w:tcW w:w="1019" w:type="dxa"/>
             <w:tcBorders>
               <w:left w:val="single" w:sz="2" w:space="0" w:color="000000"/>
               <w:bottom w:val="single" w:sz="2" w:space="0" w:color="000000"/>
@@ -1588,7 +1610,7 @@
         <w:trPr/>
         <w:tc>
           <w:tcPr>
-            <w:tcW w:w="1755" w:type="dxa"/>
+            <w:tcW w:w="1754" w:type="dxa"/>
             <w:tcBorders>
               <w:left w:val="single" w:sz="2" w:space="0" w:color="000000"/>
               <w:bottom w:val="single" w:sz="2" w:space="0" w:color="000000"/>
@@ -1617,7 +1639,7 @@
         </w:tc>
         <w:tc>
           <w:tcPr>
-            <w:tcW w:w="1365" w:type="dxa"/>
+            <w:tcW w:w="1366" w:type="dxa"/>
             <w:tcBorders>
               <w:left w:val="single" w:sz="2" w:space="0" w:color="000000"/>
               <w:bottom w:val="single" w:sz="2" w:space="0" w:color="000000"/>
@@ -1759,7 +1781,7 @@
         </w:tc>
         <w:tc>
           <w:tcPr>
-            <w:tcW w:w="1020" w:type="dxa"/>
+            <w:tcW w:w="1019" w:type="dxa"/>
             <w:tcBorders>
               <w:left w:val="single" w:sz="2" w:space="0" w:color="000000"/>
               <w:bottom w:val="single" w:sz="2" w:space="0" w:color="000000"/>
@@ -1824,16 +1846,7 @@
           <w:bCs/>
           <w:u w:val="single"/>
         </w:rPr>
-        <w:t>T</w:t>
-      </w:r>
-      <w:r>
-        <w:rPr>
-          <w:rFonts w:ascii="Nimbus Sans" w:hAnsi="Nimbus Sans"/>
-          <w:b/>
-          <w:bCs/>
-          <w:u w:val="single"/>
-        </w:rPr>
-        <w:t>able Discussion</w:t>
+        <w:t>Table Discussion</w:t>
       </w:r>
     </w:p>
     <w:p>
@@ -1864,19 +1877,19 @@
         </w:tblCellMar>
       </w:tblPr>
       <w:tblGrid>
-        <w:gridCol w:w="1815"/>
+        <w:gridCol w:w="1814"/>
         <w:gridCol w:w="1305"/>
         <w:gridCol w:w="1635"/>
-        <w:gridCol w:w="1080"/>
+        <w:gridCol w:w="1081"/>
         <w:gridCol w:w="1245"/>
         <w:gridCol w:w="2055"/>
-        <w:gridCol w:w="1020"/>
+        <w:gridCol w:w="1019"/>
       </w:tblGrid>
       <w:tr>
         <w:trPr/>
         <w:tc>
           <w:tcPr>
-            <w:tcW w:w="1815" w:type="dxa"/>
+            <w:tcW w:w="1814" w:type="dxa"/>
             <w:tcBorders>
               <w:top w:val="single" w:sz="2" w:space="0" w:color="000000"/>
               <w:left w:val="single" w:sz="2" w:space="0" w:color="000000"/>
@@ -1969,7 +1982,7 @@
         </w:tc>
         <w:tc>
           <w:tcPr>
-            <w:tcW w:w="1080" w:type="dxa"/>
+            <w:tcW w:w="1081" w:type="dxa"/>
             <w:tcBorders>
               <w:top w:val="single" w:sz="2" w:space="0" w:color="000000"/>
               <w:left w:val="single" w:sz="2" w:space="0" w:color="000000"/>
@@ -2062,7 +2075,7 @@
         </w:tc>
         <w:tc>
           <w:tcPr>
-            <w:tcW w:w="1020" w:type="dxa"/>
+            <w:tcW w:w="1019" w:type="dxa"/>
             <w:tcBorders>
               <w:top w:val="single" w:sz="2" w:space="0" w:color="000000"/>
               <w:left w:val="single" w:sz="2" w:space="0" w:color="000000"/>
@@ -2097,7 +2110,7 @@
         <w:trPr/>
         <w:tc>
           <w:tcPr>
-            <w:tcW w:w="1815" w:type="dxa"/>
+            <w:tcW w:w="1814" w:type="dxa"/>
             <w:tcBorders>
               <w:left w:val="single" w:sz="2" w:space="0" w:color="000000"/>
               <w:bottom w:val="single" w:sz="2" w:space="0" w:color="000000"/>
@@ -2172,7 +2185,7 @@
         </w:tc>
         <w:tc>
           <w:tcPr>
-            <w:tcW w:w="1080" w:type="dxa"/>
+            <w:tcW w:w="1081" w:type="dxa"/>
             <w:tcBorders>
               <w:left w:val="single" w:sz="2" w:space="0" w:color="000000"/>
               <w:bottom w:val="single" w:sz="2" w:space="0" w:color="000000"/>
@@ -2247,7 +2260,7 @@
         </w:tc>
         <w:tc>
           <w:tcPr>
-            <w:tcW w:w="1020" w:type="dxa"/>
+            <w:tcW w:w="1019" w:type="dxa"/>
             <w:tcBorders>
               <w:left w:val="single" w:sz="2" w:space="0" w:color="000000"/>
               <w:bottom w:val="single" w:sz="2" w:space="0" w:color="000000"/>
@@ -2275,7 +2288,7 @@
         <w:trPr/>
         <w:tc>
           <w:tcPr>
-            <w:tcW w:w="1815" w:type="dxa"/>
+            <w:tcW w:w="1814" w:type="dxa"/>
             <w:tcBorders>
               <w:left w:val="single" w:sz="2" w:space="0" w:color="000000"/>
               <w:bottom w:val="single" w:sz="2" w:space="0" w:color="000000"/>
@@ -2349,7 +2362,7 @@
         </w:tc>
         <w:tc>
           <w:tcPr>
-            <w:tcW w:w="1080" w:type="dxa"/>
+            <w:tcW w:w="1081" w:type="dxa"/>
             <w:tcBorders>
               <w:left w:val="single" w:sz="2" w:space="0" w:color="000000"/>
               <w:bottom w:val="single" w:sz="2" w:space="0" w:color="000000"/>
@@ -2423,7 +2436,7 @@
         </w:tc>
         <w:tc>
           <w:tcPr>
-            <w:tcW w:w="1020" w:type="dxa"/>
+            <w:tcW w:w="1019" w:type="dxa"/>
             <w:tcBorders>
               <w:left w:val="single" w:sz="2" w:space="0" w:color="000000"/>
               <w:bottom w:val="single" w:sz="2" w:space="0" w:color="000000"/>
@@ -2451,7 +2464,7 @@
         <w:trPr/>
         <w:tc>
           <w:tcPr>
-            <w:tcW w:w="1815" w:type="dxa"/>
+            <w:tcW w:w="1814" w:type="dxa"/>
             <w:tcBorders>
               <w:left w:val="single" w:sz="2" w:space="0" w:color="000000"/>
               <w:bottom w:val="single" w:sz="2" w:space="0" w:color="000000"/>
@@ -2525,7 +2538,7 @@
         </w:tc>
         <w:tc>
           <w:tcPr>
-            <w:tcW w:w="1080" w:type="dxa"/>
+            <w:tcW w:w="1081" w:type="dxa"/>
             <w:tcBorders>
               <w:left w:val="single" w:sz="2" w:space="0" w:color="000000"/>
               <w:bottom w:val="single" w:sz="2" w:space="0" w:color="000000"/>
@@ -2598,7 +2611,7 @@
         </w:tc>
         <w:tc>
           <w:tcPr>
-            <w:tcW w:w="1020" w:type="dxa"/>
+            <w:tcW w:w="1019" w:type="dxa"/>
             <w:tcBorders>
               <w:left w:val="single" w:sz="2" w:space="0" w:color="000000"/>
               <w:bottom w:val="single" w:sz="2" w:space="0" w:color="000000"/>
@@ -2658,16 +2671,7 @@
           <w:bCs/>
           <w:u w:val="single"/>
         </w:rPr>
-        <w:t>T</w:t>
-      </w:r>
-      <w:r>
-        <w:rPr>
-          <w:rFonts w:ascii="Nimbus Sans" w:hAnsi="Nimbus Sans"/>
-          <w:b/>
-          <w:bCs/>
-          <w:u w:val="single"/>
-        </w:rPr>
-        <w:t xml:space="preserve">able Message : </w:t>
+        <w:t xml:space="preserve">Table Message : </w:t>
       </w:r>
     </w:p>
     <w:p>
@@ -2698,19 +2702,19 @@
         </w:tblCellMar>
       </w:tblPr>
       <w:tblGrid>
-        <w:gridCol w:w="1815"/>
+        <w:gridCol w:w="1814"/>
         <w:gridCol w:w="1305"/>
         <w:gridCol w:w="1635"/>
-        <w:gridCol w:w="1080"/>
+        <w:gridCol w:w="1081"/>
         <w:gridCol w:w="1245"/>
         <w:gridCol w:w="2055"/>
-        <w:gridCol w:w="1020"/>
+        <w:gridCol w:w="1019"/>
       </w:tblGrid>
       <w:tr>
         <w:trPr/>
         <w:tc>
           <w:tcPr>
-            <w:tcW w:w="1815" w:type="dxa"/>
+            <w:tcW w:w="1814" w:type="dxa"/>
             <w:tcBorders>
               <w:top w:val="single" w:sz="2" w:space="0" w:color="000000"/>
               <w:left w:val="single" w:sz="2" w:space="0" w:color="000000"/>
@@ -2803,7 +2807,7 @@
         </w:tc>
         <w:tc>
           <w:tcPr>
-            <w:tcW w:w="1080" w:type="dxa"/>
+            <w:tcW w:w="1081" w:type="dxa"/>
             <w:tcBorders>
               <w:top w:val="single" w:sz="2" w:space="0" w:color="000000"/>
               <w:left w:val="single" w:sz="2" w:space="0" w:color="000000"/>
@@ -2896,7 +2900,7 @@
         </w:tc>
         <w:tc>
           <w:tcPr>
-            <w:tcW w:w="1020" w:type="dxa"/>
+            <w:tcW w:w="1019" w:type="dxa"/>
             <w:tcBorders>
               <w:top w:val="single" w:sz="2" w:space="0" w:color="000000"/>
               <w:left w:val="single" w:sz="2" w:space="0" w:color="000000"/>
@@ -2931,7 +2935,7 @@
         <w:trPr/>
         <w:tc>
           <w:tcPr>
-            <w:tcW w:w="1815" w:type="dxa"/>
+            <w:tcW w:w="1814" w:type="dxa"/>
             <w:tcBorders>
               <w:left w:val="single" w:sz="2" w:space="0" w:color="000000"/>
               <w:bottom w:val="single" w:sz="2" w:space="0" w:color="000000"/>
@@ -3006,7 +3010,7 @@
         </w:tc>
         <w:tc>
           <w:tcPr>
-            <w:tcW w:w="1080" w:type="dxa"/>
+            <w:tcW w:w="1081" w:type="dxa"/>
             <w:tcBorders>
               <w:left w:val="single" w:sz="2" w:space="0" w:color="000000"/>
               <w:bottom w:val="single" w:sz="2" w:space="0" w:color="000000"/>
@@ -3081,7 +3085,7 @@
         </w:tc>
         <w:tc>
           <w:tcPr>
-            <w:tcW w:w="1020" w:type="dxa"/>
+            <w:tcW w:w="1019" w:type="dxa"/>
             <w:tcBorders>
               <w:left w:val="single" w:sz="2" w:space="0" w:color="000000"/>
               <w:bottom w:val="single" w:sz="2" w:space="0" w:color="000000"/>
@@ -3109,7 +3113,7 @@
         <w:trPr/>
         <w:tc>
           <w:tcPr>
-            <w:tcW w:w="1815" w:type="dxa"/>
+            <w:tcW w:w="1814" w:type="dxa"/>
             <w:tcBorders>
               <w:left w:val="single" w:sz="2" w:space="0" w:color="000000"/>
               <w:bottom w:val="single" w:sz="2" w:space="0" w:color="000000"/>
@@ -3183,7 +3187,7 @@
         </w:tc>
         <w:tc>
           <w:tcPr>
-            <w:tcW w:w="1080" w:type="dxa"/>
+            <w:tcW w:w="1081" w:type="dxa"/>
             <w:tcBorders>
               <w:left w:val="single" w:sz="2" w:space="0" w:color="000000"/>
               <w:bottom w:val="single" w:sz="2" w:space="0" w:color="000000"/>
@@ -3257,7 +3261,7 @@
         </w:tc>
         <w:tc>
           <w:tcPr>
-            <w:tcW w:w="1020" w:type="dxa"/>
+            <w:tcW w:w="1019" w:type="dxa"/>
             <w:tcBorders>
               <w:left w:val="single" w:sz="2" w:space="0" w:color="000000"/>
               <w:bottom w:val="single" w:sz="2" w:space="0" w:color="000000"/>
@@ -3285,7 +3289,7 @@
         <w:trPr/>
         <w:tc>
           <w:tcPr>
-            <w:tcW w:w="1815" w:type="dxa"/>
+            <w:tcW w:w="1814" w:type="dxa"/>
             <w:tcBorders>
               <w:left w:val="single" w:sz="2" w:space="0" w:color="000000"/>
               <w:bottom w:val="single" w:sz="2" w:space="0" w:color="000000"/>
@@ -3359,7 +3363,7 @@
         </w:tc>
         <w:tc>
           <w:tcPr>
-            <w:tcW w:w="1080" w:type="dxa"/>
+            <w:tcW w:w="1081" w:type="dxa"/>
             <w:tcBorders>
               <w:left w:val="single" w:sz="2" w:space="0" w:color="000000"/>
               <w:bottom w:val="single" w:sz="2" w:space="0" w:color="000000"/>
@@ -3433,7 +3437,7 @@
         </w:tc>
         <w:tc>
           <w:tcPr>
-            <w:tcW w:w="1020" w:type="dxa"/>
+            <w:tcW w:w="1019" w:type="dxa"/>
             <w:tcBorders>
               <w:left w:val="single" w:sz="2" w:space="0" w:color="000000"/>
               <w:bottom w:val="single" w:sz="2" w:space="0" w:color="000000"/>
@@ -3461,7 +3465,7 @@
         <w:trPr/>
         <w:tc>
           <w:tcPr>
-            <w:tcW w:w="1815" w:type="dxa"/>
+            <w:tcW w:w="1814" w:type="dxa"/>
             <w:tcBorders>
               <w:left w:val="single" w:sz="2" w:space="0" w:color="000000"/>
               <w:bottom w:val="single" w:sz="2" w:space="0" w:color="000000"/>
@@ -3535,7 +3539,7 @@
         </w:tc>
         <w:tc>
           <w:tcPr>
-            <w:tcW w:w="1080" w:type="dxa"/>
+            <w:tcW w:w="1081" w:type="dxa"/>
             <w:tcBorders>
               <w:left w:val="single" w:sz="2" w:space="0" w:color="000000"/>
               <w:bottom w:val="single" w:sz="2" w:space="0" w:color="000000"/>
@@ -3608,7 +3612,7 @@
         </w:tc>
         <w:tc>
           <w:tcPr>
-            <w:tcW w:w="1020" w:type="dxa"/>
+            <w:tcW w:w="1019" w:type="dxa"/>
             <w:tcBorders>
               <w:left w:val="single" w:sz="2" w:space="0" w:color="000000"/>
               <w:bottom w:val="single" w:sz="2" w:space="0" w:color="000000"/>
@@ -3636,7 +3640,7 @@
         <w:trPr/>
         <w:tc>
           <w:tcPr>
-            <w:tcW w:w="1815" w:type="dxa"/>
+            <w:tcW w:w="1814" w:type="dxa"/>
             <w:tcBorders>
               <w:left w:val="single" w:sz="2" w:space="0" w:color="000000"/>
               <w:bottom w:val="single" w:sz="2" w:space="0" w:color="000000"/>
@@ -3710,7 +3714,7 @@
         </w:tc>
         <w:tc>
           <w:tcPr>
-            <w:tcW w:w="1080" w:type="dxa"/>
+            <w:tcW w:w="1081" w:type="dxa"/>
             <w:tcBorders>
               <w:left w:val="single" w:sz="2" w:space="0" w:color="000000"/>
               <w:bottom w:val="single" w:sz="2" w:space="0" w:color="000000"/>
@@ -3782,7 +3786,7 @@
         </w:tc>
         <w:tc>
           <w:tcPr>
-            <w:tcW w:w="1020" w:type="dxa"/>
+            <w:tcW w:w="1019" w:type="dxa"/>
             <w:tcBorders>
               <w:left w:val="single" w:sz="2" w:space="0" w:color="000000"/>
               <w:bottom w:val="single" w:sz="2" w:space="0" w:color="000000"/>
@@ -3811,7 +3815,7 @@
         <w:trPr/>
         <w:tc>
           <w:tcPr>
-            <w:tcW w:w="1815" w:type="dxa"/>
+            <w:tcW w:w="1814" w:type="dxa"/>
             <w:tcBorders>
               <w:left w:val="single" w:sz="2" w:space="0" w:color="000000"/>
               <w:bottom w:val="single" w:sz="2" w:space="0" w:color="000000"/>
@@ -3885,7 +3889,7 @@
         </w:tc>
         <w:tc>
           <w:tcPr>
-            <w:tcW w:w="1080" w:type="dxa"/>
+            <w:tcW w:w="1081" w:type="dxa"/>
             <w:tcBorders>
               <w:left w:val="single" w:sz="2" w:space="0" w:color="000000"/>
               <w:bottom w:val="single" w:sz="2" w:space="0" w:color="000000"/>
@@ -3958,7 +3962,7 @@
         </w:tc>
         <w:tc>
           <w:tcPr>
-            <w:tcW w:w="1020" w:type="dxa"/>
+            <w:tcW w:w="1019" w:type="dxa"/>
             <w:tcBorders>
               <w:left w:val="single" w:sz="2" w:space="0" w:color="000000"/>
               <w:bottom w:val="single" w:sz="2" w:space="0" w:color="000000"/>
@@ -4016,15 +4020,7 @@
           <w:b/>
           <w:bCs/>
         </w:rPr>
-        <w:t>T</w:t>
-      </w:r>
-      <w:r>
-        <w:rPr>
-          <w:rFonts w:ascii="Nimbus Sans" w:hAnsi="Nimbus Sans"/>
-          <w:b/>
-          <w:bCs/>
-        </w:rPr>
-        <w:t>able Comment :</w:t>
+        <w:t>Table Comment :</w:t>
       </w:r>
     </w:p>
     <w:p>
@@ -4055,19 +4051,19 @@
         </w:tblCellMar>
       </w:tblPr>
       <w:tblGrid>
-        <w:gridCol w:w="1815"/>
+        <w:gridCol w:w="1814"/>
         <w:gridCol w:w="1305"/>
         <w:gridCol w:w="1635"/>
-        <w:gridCol w:w="1080"/>
+        <w:gridCol w:w="1081"/>
         <w:gridCol w:w="1245"/>
         <w:gridCol w:w="2055"/>
-        <w:gridCol w:w="1020"/>
+        <w:gridCol w:w="1019"/>
       </w:tblGrid>
       <w:tr>
         <w:trPr/>
         <w:tc>
           <w:tcPr>
-            <w:tcW w:w="1815" w:type="dxa"/>
+            <w:tcW w:w="1814" w:type="dxa"/>
             <w:tcBorders>
               <w:top w:val="single" w:sz="2" w:space="0" w:color="000000"/>
               <w:left w:val="single" w:sz="2" w:space="0" w:color="000000"/>
@@ -4160,7 +4156,7 @@
         </w:tc>
         <w:tc>
           <w:tcPr>
-            <w:tcW w:w="1080" w:type="dxa"/>
+            <w:tcW w:w="1081" w:type="dxa"/>
             <w:tcBorders>
               <w:top w:val="single" w:sz="2" w:space="0" w:color="000000"/>
               <w:left w:val="single" w:sz="2" w:space="0" w:color="000000"/>
@@ -4253,7 +4249,7 @@
         </w:tc>
         <w:tc>
           <w:tcPr>
-            <w:tcW w:w="1020" w:type="dxa"/>
+            <w:tcW w:w="1019" w:type="dxa"/>
             <w:tcBorders>
               <w:top w:val="single" w:sz="2" w:space="0" w:color="000000"/>
               <w:left w:val="single" w:sz="2" w:space="0" w:color="000000"/>
@@ -4288,7 +4284,7 @@
         <w:trPr/>
         <w:tc>
           <w:tcPr>
-            <w:tcW w:w="1815" w:type="dxa"/>
+            <w:tcW w:w="1814" w:type="dxa"/>
             <w:tcBorders>
               <w:left w:val="single" w:sz="2" w:space="0" w:color="000000"/>
               <w:bottom w:val="single" w:sz="2" w:space="0" w:color="000000"/>
@@ -4363,7 +4359,7 @@
         </w:tc>
         <w:tc>
           <w:tcPr>
-            <w:tcW w:w="1080" w:type="dxa"/>
+            <w:tcW w:w="1081" w:type="dxa"/>
             <w:tcBorders>
               <w:left w:val="single" w:sz="2" w:space="0" w:color="000000"/>
               <w:bottom w:val="single" w:sz="2" w:space="0" w:color="000000"/>
@@ -4438,7 +4434,7 @@
         </w:tc>
         <w:tc>
           <w:tcPr>
-            <w:tcW w:w="1020" w:type="dxa"/>
+            <w:tcW w:w="1019" w:type="dxa"/>
             <w:tcBorders>
               <w:left w:val="single" w:sz="2" w:space="0" w:color="000000"/>
               <w:bottom w:val="single" w:sz="2" w:space="0" w:color="000000"/>
@@ -4466,7 +4462,7 @@
         <w:trPr/>
         <w:tc>
           <w:tcPr>
-            <w:tcW w:w="1815" w:type="dxa"/>
+            <w:tcW w:w="1814" w:type="dxa"/>
             <w:tcBorders>
               <w:left w:val="single" w:sz="2" w:space="0" w:color="000000"/>
               <w:bottom w:val="single" w:sz="2" w:space="0" w:color="000000"/>
@@ -4540,7 +4536,7 @@
         </w:tc>
         <w:tc>
           <w:tcPr>
-            <w:tcW w:w="1080" w:type="dxa"/>
+            <w:tcW w:w="1081" w:type="dxa"/>
             <w:tcBorders>
               <w:left w:val="single" w:sz="2" w:space="0" w:color="000000"/>
               <w:bottom w:val="single" w:sz="2" w:space="0" w:color="000000"/>
@@ -4614,7 +4610,7 @@
         </w:tc>
         <w:tc>
           <w:tcPr>
-            <w:tcW w:w="1020" w:type="dxa"/>
+            <w:tcW w:w="1019" w:type="dxa"/>
             <w:tcBorders>
               <w:left w:val="single" w:sz="2" w:space="0" w:color="000000"/>
               <w:bottom w:val="single" w:sz="2" w:space="0" w:color="000000"/>
@@ -4642,7 +4638,7 @@
         <w:trPr/>
         <w:tc>
           <w:tcPr>
-            <w:tcW w:w="1815" w:type="dxa"/>
+            <w:tcW w:w="1814" w:type="dxa"/>
             <w:tcBorders>
               <w:left w:val="single" w:sz="2" w:space="0" w:color="000000"/>
               <w:bottom w:val="single" w:sz="2" w:space="0" w:color="000000"/>
@@ -4661,13 +4657,7 @@
               <w:rPr>
                 <w:rFonts w:ascii="Nimbus Sans" w:hAnsi="Nimbus Sans"/>
               </w:rPr>
-              <w:t>message</w:t>
-            </w:r>
-            <w:r>
-              <w:rPr>
-                <w:rFonts w:ascii="Nimbus Sans" w:hAnsi="Nimbus Sans"/>
-              </w:rPr>
-              <w:t>_id</w:t>
+              <w:t>message_id</w:t>
             </w:r>
           </w:p>
         </w:tc>
@@ -4722,7 +4712,7 @@
         </w:tc>
         <w:tc>
           <w:tcPr>
-            <w:tcW w:w="1080" w:type="dxa"/>
+            <w:tcW w:w="1081" w:type="dxa"/>
             <w:tcBorders>
               <w:left w:val="single" w:sz="2" w:space="0" w:color="000000"/>
               <w:bottom w:val="single" w:sz="2" w:space="0" w:color="000000"/>
@@ -4796,7 +4786,7 @@
         </w:tc>
         <w:tc>
           <w:tcPr>
-            <w:tcW w:w="1020" w:type="dxa"/>
+            <w:tcW w:w="1019" w:type="dxa"/>
             <w:tcBorders>
               <w:left w:val="single" w:sz="2" w:space="0" w:color="000000"/>
               <w:bottom w:val="single" w:sz="2" w:space="0" w:color="000000"/>
@@ -4824,7 +4814,7 @@
         <w:trPr/>
         <w:tc>
           <w:tcPr>
-            <w:tcW w:w="1815" w:type="dxa"/>
+            <w:tcW w:w="1814" w:type="dxa"/>
             <w:tcBorders>
               <w:left w:val="single" w:sz="2" w:space="0" w:color="000000"/>
               <w:bottom w:val="single" w:sz="2" w:space="0" w:color="000000"/>
@@ -4843,13 +4833,7 @@
               <w:rPr>
                 <w:rFonts w:ascii="Nimbus Sans" w:hAnsi="Nimbus Sans"/>
               </w:rPr>
-              <w:t>text_</w:t>
-            </w:r>
-            <w:r>
-              <w:rPr>
-                <w:rFonts w:ascii="Nimbus Sans" w:hAnsi="Nimbus Sans"/>
-              </w:rPr>
-              <w:t>comment</w:t>
+              <w:t>text_comment</w:t>
             </w:r>
           </w:p>
         </w:tc>
@@ -4904,7 +4888,7 @@
         </w:tc>
         <w:tc>
           <w:tcPr>
-            <w:tcW w:w="1080" w:type="dxa"/>
+            <w:tcW w:w="1081" w:type="dxa"/>
             <w:tcBorders>
               <w:left w:val="single" w:sz="2" w:space="0" w:color="000000"/>
               <w:bottom w:val="single" w:sz="2" w:space="0" w:color="000000"/>
@@ -4977,7 +4961,7 @@
         </w:tc>
         <w:tc>
           <w:tcPr>
-            <w:tcW w:w="1020" w:type="dxa"/>
+            <w:tcW w:w="1019" w:type="dxa"/>
             <w:tcBorders>
               <w:left w:val="single" w:sz="2" w:space="0" w:color="000000"/>
               <w:bottom w:val="single" w:sz="2" w:space="0" w:color="000000"/>
@@ -5005,7 +4989,7 @@
         <w:trPr/>
         <w:tc>
           <w:tcPr>
-            <w:tcW w:w="1815" w:type="dxa"/>
+            <w:tcW w:w="1814" w:type="dxa"/>
             <w:tcBorders>
               <w:left w:val="single" w:sz="2" w:space="0" w:color="000000"/>
               <w:bottom w:val="single" w:sz="2" w:space="0" w:color="000000"/>
@@ -5079,7 +5063,7 @@
         </w:tc>
         <w:tc>
           <w:tcPr>
-            <w:tcW w:w="1080" w:type="dxa"/>
+            <w:tcW w:w="1081" w:type="dxa"/>
             <w:tcBorders>
               <w:left w:val="single" w:sz="2" w:space="0" w:color="000000"/>
               <w:bottom w:val="single" w:sz="2" w:space="0" w:color="000000"/>
@@ -5152,7 +5136,7 @@
         </w:tc>
         <w:tc>
           <w:tcPr>
-            <w:tcW w:w="1020" w:type="dxa"/>
+            <w:tcW w:w="1019" w:type="dxa"/>
             <w:tcBorders>
               <w:left w:val="single" w:sz="2" w:space="0" w:color="000000"/>
               <w:bottom w:val="single" w:sz="2" w:space="0" w:color="000000"/>
@@ -5288,19 +5272,19 @@
         </w:tblCellMar>
       </w:tblPr>
       <w:tblGrid>
-        <w:gridCol w:w="1815"/>
+        <w:gridCol w:w="1814"/>
         <w:gridCol w:w="1305"/>
         <w:gridCol w:w="1635"/>
-        <w:gridCol w:w="1080"/>
+        <w:gridCol w:w="1081"/>
         <w:gridCol w:w="1245"/>
         <w:gridCol w:w="2055"/>
-        <w:gridCol w:w="1020"/>
+        <w:gridCol w:w="1019"/>
       </w:tblGrid>
       <w:tr>
         <w:trPr/>
         <w:tc>
           <w:tcPr>
-            <w:tcW w:w="1815" w:type="dxa"/>
+            <w:tcW w:w="1814" w:type="dxa"/>
             <w:tcBorders>
               <w:top w:val="single" w:sz="2" w:space="0" w:color="000000"/>
               <w:left w:val="single" w:sz="2" w:space="0" w:color="000000"/>
@@ -5393,7 +5377,7 @@
         </w:tc>
         <w:tc>
           <w:tcPr>
-            <w:tcW w:w="1080" w:type="dxa"/>
+            <w:tcW w:w="1081" w:type="dxa"/>
             <w:tcBorders>
               <w:top w:val="single" w:sz="2" w:space="0" w:color="000000"/>
               <w:left w:val="single" w:sz="2" w:space="0" w:color="000000"/>
@@ -5486,7 +5470,7 @@
         </w:tc>
         <w:tc>
           <w:tcPr>
-            <w:tcW w:w="1020" w:type="dxa"/>
+            <w:tcW w:w="1019" w:type="dxa"/>
             <w:tcBorders>
               <w:top w:val="single" w:sz="2" w:space="0" w:color="000000"/>
               <w:left w:val="single" w:sz="2" w:space="0" w:color="000000"/>
@@ -5521,7 +5505,7 @@
         <w:trPr/>
         <w:tc>
           <w:tcPr>
-            <w:tcW w:w="1815" w:type="dxa"/>
+            <w:tcW w:w="1814" w:type="dxa"/>
             <w:tcBorders>
               <w:left w:val="single" w:sz="2" w:space="0" w:color="000000"/>
               <w:bottom w:val="single" w:sz="2" w:space="0" w:color="000000"/>
@@ -5596,7 +5580,7 @@
         </w:tc>
         <w:tc>
           <w:tcPr>
-            <w:tcW w:w="1080" w:type="dxa"/>
+            <w:tcW w:w="1081" w:type="dxa"/>
             <w:tcBorders>
               <w:left w:val="single" w:sz="2" w:space="0" w:color="000000"/>
               <w:bottom w:val="single" w:sz="2" w:space="0" w:color="000000"/>
@@ -5671,7 +5655,7 @@
         </w:tc>
         <w:tc>
           <w:tcPr>
-            <w:tcW w:w="1020" w:type="dxa"/>
+            <w:tcW w:w="1019" w:type="dxa"/>
             <w:tcBorders>
               <w:left w:val="single" w:sz="2" w:space="0" w:color="000000"/>
               <w:bottom w:val="single" w:sz="2" w:space="0" w:color="000000"/>
@@ -5699,7 +5683,7 @@
         <w:trPr/>
         <w:tc>
           <w:tcPr>
-            <w:tcW w:w="1815" w:type="dxa"/>
+            <w:tcW w:w="1814" w:type="dxa"/>
             <w:tcBorders>
               <w:left w:val="single" w:sz="2" w:space="0" w:color="000000"/>
               <w:bottom w:val="single" w:sz="2" w:space="0" w:color="000000"/>
@@ -5773,7 +5757,7 @@
         </w:tc>
         <w:tc>
           <w:tcPr>
-            <w:tcW w:w="1080" w:type="dxa"/>
+            <w:tcW w:w="1081" w:type="dxa"/>
             <w:tcBorders>
               <w:left w:val="single" w:sz="2" w:space="0" w:color="000000"/>
               <w:bottom w:val="single" w:sz="2" w:space="0" w:color="000000"/>
@@ -5847,7 +5831,7 @@
         </w:tc>
         <w:tc>
           <w:tcPr>
-            <w:tcW w:w="1020" w:type="dxa"/>
+            <w:tcW w:w="1019" w:type="dxa"/>
             <w:tcBorders>
               <w:left w:val="single" w:sz="2" w:space="0" w:color="000000"/>
               <w:bottom w:val="single" w:sz="2" w:space="0" w:color="000000"/>
@@ -5875,7 +5859,7 @@
         <w:trPr/>
         <w:tc>
           <w:tcPr>
-            <w:tcW w:w="1815" w:type="dxa"/>
+            <w:tcW w:w="1814" w:type="dxa"/>
             <w:tcBorders>
               <w:left w:val="single" w:sz="2" w:space="0" w:color="000000"/>
               <w:bottom w:val="single" w:sz="2" w:space="0" w:color="000000"/>
@@ -5894,13 +5878,7 @@
               <w:rPr>
                 <w:rFonts w:ascii="Nimbus Sans" w:hAnsi="Nimbus Sans"/>
               </w:rPr>
-              <w:t>message</w:t>
-            </w:r>
-            <w:r>
-              <w:rPr>
-                <w:rFonts w:ascii="Nimbus Sans" w:hAnsi="Nimbus Sans"/>
-              </w:rPr>
-              <w:t>_id</w:t>
+              <w:t>message_id</w:t>
             </w:r>
           </w:p>
         </w:tc>
@@ -5955,7 +5933,7 @@
         </w:tc>
         <w:tc>
           <w:tcPr>
-            <w:tcW w:w="1080" w:type="dxa"/>
+            <w:tcW w:w="1081" w:type="dxa"/>
             <w:tcBorders>
               <w:left w:val="single" w:sz="2" w:space="0" w:color="000000"/>
               <w:bottom w:val="single" w:sz="2" w:space="0" w:color="000000"/>
@@ -6029,7 +6007,7 @@
         </w:tc>
         <w:tc>
           <w:tcPr>
-            <w:tcW w:w="1020" w:type="dxa"/>
+            <w:tcW w:w="1019" w:type="dxa"/>
             <w:tcBorders>
               <w:left w:val="single" w:sz="2" w:space="0" w:color="000000"/>
               <w:bottom w:val="single" w:sz="2" w:space="0" w:color="000000"/>
@@ -6057,7 +6035,7 @@
         <w:trPr/>
         <w:tc>
           <w:tcPr>
-            <w:tcW w:w="1815" w:type="dxa"/>
+            <w:tcW w:w="1814" w:type="dxa"/>
             <w:tcBorders>
               <w:left w:val="single" w:sz="2" w:space="0" w:color="000000"/>
               <w:bottom w:val="single" w:sz="2" w:space="0" w:color="000000"/>
@@ -6076,13 +6054,7 @@
               <w:rPr>
                 <w:rFonts w:ascii="Nimbus Sans" w:hAnsi="Nimbus Sans"/>
               </w:rPr>
-              <w:t>liked_</w:t>
-            </w:r>
-            <w:r>
-              <w:rPr>
-                <w:rFonts w:ascii="Nimbus Sans" w:hAnsi="Nimbus Sans"/>
-              </w:rPr>
-              <w:t>date</w:t>
+              <w:t>liked_date</w:t>
             </w:r>
           </w:p>
         </w:tc>
@@ -6137,7 +6109,7 @@
         </w:tc>
         <w:tc>
           <w:tcPr>
-            <w:tcW w:w="1080" w:type="dxa"/>
+            <w:tcW w:w="1081" w:type="dxa"/>
             <w:tcBorders>
               <w:left w:val="single" w:sz="2" w:space="0" w:color="000000"/>
               <w:bottom w:val="single" w:sz="2" w:space="0" w:color="000000"/>
@@ -6210,7 +6182,7 @@
         </w:tc>
         <w:tc>
           <w:tcPr>
-            <w:tcW w:w="1020" w:type="dxa"/>
+            <w:tcW w:w="1019" w:type="dxa"/>
             <w:tcBorders>
               <w:left w:val="single" w:sz="2" w:space="0" w:color="000000"/>
               <w:bottom w:val="single" w:sz="2" w:space="0" w:color="000000"/>
@@ -6245,9 +6217,7 @@
         </w:rPr>
       </w:pPr>
       <w:r>
-        <w:rPr>
-          <w:rFonts w:ascii="Nimbus Sans" w:hAnsi="Nimbus Sans"/>
-        </w:rPr>
+        <w:rPr/>
       </w:r>
     </w:p>
     <w:sectPr>
@@ -6257,6 +6227,7 @@
       <w:pgNumType w:fmt="decimal"/>
       <w:formProt w:val="false"/>
       <w:textDirection w:val="lrTb"/>
+      <w:docGrid w:type="default" w:linePitch="100" w:charSpace="0"/>
     </w:sectPr>
   </w:body>
 </w:document>
@@ -6269,14 +6240,12 @@
       <w:rPr>
         <w:rFonts w:ascii="Liberation Serif" w:hAnsi="Liberation Serif" w:eastAsia="Noto Serif CJK SC" w:cs="Lohit Devanagari"/>
         <w:kern w:val="2"/>
-        <w:sz w:val="24"/>
         <w:szCs w:val="24"/>
         <w:lang w:val="fr-FR" w:eastAsia="zh-CN" w:bidi="hi-IN"/>
       </w:rPr>
     </w:rPrDefault>
     <w:pPrDefault>
       <w:pPr>
-        <w:widowControl/>
         <w:suppressAutoHyphens w:val="true"/>
       </w:pPr>
     </w:pPrDefault>
@@ -6286,7 +6255,10 @@
     <w:qFormat/>
     <w:pPr>
       <w:widowControl/>
+      <w:suppressAutoHyphens w:val="true"/>
       <w:bidi w:val="0"/>
+      <w:spacing w:before="0" w:after="0"/>
+      <w:jc w:val="left"/>
     </w:pPr>
     <w:rPr>
       <w:rFonts w:ascii="Liberation Serif" w:hAnsi="Liberation Serif" w:eastAsia="Noto Serif CJK SC" w:cs="Lohit Devanagari"/>

</xml_diff>